<commit_message>
Updated documents in known-issues-languages
</commit_message>
<xml_diff>
--- a/known-issues-language-translations/Language-customize-rest-tab.docx
+++ b/known-issues-language-translations/Language-customize-rest-tab.docx
@@ -58,14 +58,13 @@
           <w:r>
             <w:fldChar w:fldCharType="separate"/>
           </w:r>
-          <w:hyperlink w:anchor="_Toc212454299" w:history="1">
+          <w:hyperlink w:anchor="_Toc214130995" w:history="1">
             <w:r>
               <w:rPr>
                 <w:rStyle w:val="Hyperlink"/>
                 <w:noProof/>
-                <w:lang w:eastAsia="en-ZA"/>
               </w:rPr>
-              <w:t>Drop-down lists auto-expand according to field length</w:t>
+              <w:t>Customise Languages - Rest tab - Empty account / No group</w:t>
             </w:r>
             <w:r>
               <w:rPr>
@@ -86,7 +85,7 @@
                 <w:noProof/>
                 <w:webHidden/>
               </w:rPr>
-              <w:instrText xml:space="preserve"> PAGEREF _Toc212454299 \h </w:instrText>
+              <w:instrText xml:space="preserve"> PAGEREF _Toc214130995 \h </w:instrText>
             </w:r>
             <w:r>
               <w:rPr>
@@ -118,231 +117,6 @@
           </w:hyperlink>
         </w:p>
         <w:p>
-          <w:pPr>
-            <w:pStyle w:val="TOC2"/>
-            <w:tabs>
-              <w:tab w:val="right" w:leader="dot" w:pos="10456"/>
-            </w:tabs>
-            <w:rPr>
-              <w:rFonts w:eastAsiaTheme="minorEastAsia"/>
-              <w:noProof/>
-              <w:kern w:val="2"/>
-              <w:sz w:val="24"/>
-              <w:szCs w:val="24"/>
-              <w:lang w:eastAsia="en-ZA"/>
-              <w14:ligatures w14:val="standardContextual"/>
-            </w:rPr>
-          </w:pPr>
-          <w:hyperlink w:anchor="_Toc212454300" w:history="1">
-            <w:r>
-              <w:rPr>
-                <w:rStyle w:val="Hyperlink"/>
-                <w:noProof/>
-                <w:lang w:eastAsia="en-ZA"/>
-              </w:rPr>
-              <w:t>Implemented in the following drop-down lists :</w:t>
-            </w:r>
-            <w:r>
-              <w:rPr>
-                <w:noProof/>
-                <w:webHidden/>
-              </w:rPr>
-              <w:tab/>
-            </w:r>
-            <w:r>
-              <w:rPr>
-                <w:noProof/>
-                <w:webHidden/>
-              </w:rPr>
-              <w:fldChar w:fldCharType="begin"/>
-            </w:r>
-            <w:r>
-              <w:rPr>
-                <w:noProof/>
-                <w:webHidden/>
-              </w:rPr>
-              <w:instrText xml:space="preserve"> PAGEREF _Toc212454300 \h </w:instrText>
-            </w:r>
-            <w:r>
-              <w:rPr>
-                <w:noProof/>
-                <w:webHidden/>
-              </w:rPr>
-            </w:r>
-            <w:r>
-              <w:rPr>
-                <w:noProof/>
-                <w:webHidden/>
-              </w:rPr>
-              <w:fldChar w:fldCharType="separate"/>
-            </w:r>
-            <w:r>
-              <w:rPr>
-                <w:noProof/>
-                <w:webHidden/>
-              </w:rPr>
-              <w:t>1</w:t>
-            </w:r>
-            <w:r>
-              <w:rPr>
-                <w:noProof/>
-                <w:webHidden/>
-              </w:rPr>
-              <w:fldChar w:fldCharType="end"/>
-            </w:r>
-          </w:hyperlink>
-        </w:p>
-        <w:p>
-          <w:pPr>
-            <w:pStyle w:val="TOC2"/>
-            <w:tabs>
-              <w:tab w:val="right" w:leader="dot" w:pos="10456"/>
-            </w:tabs>
-            <w:rPr>
-              <w:rFonts w:eastAsiaTheme="minorEastAsia"/>
-              <w:noProof/>
-              <w:kern w:val="2"/>
-              <w:sz w:val="24"/>
-              <w:szCs w:val="24"/>
-              <w:lang w:eastAsia="en-ZA"/>
-              <w14:ligatures w14:val="standardContextual"/>
-            </w:rPr>
-          </w:pPr>
-          <w:hyperlink w:anchor="_Toc212454301" w:history="1">
-            <w:r>
-              <w:rPr>
-                <w:rStyle w:val="Hyperlink"/>
-                <w:noProof/>
-                <w:lang w:eastAsia="en-ZA"/>
-              </w:rPr>
-              <w:t>Needs implementation</w:t>
-            </w:r>
-            <w:r>
-              <w:rPr>
-                <w:noProof/>
-                <w:webHidden/>
-              </w:rPr>
-              <w:tab/>
-            </w:r>
-            <w:r>
-              <w:rPr>
-                <w:noProof/>
-                <w:webHidden/>
-              </w:rPr>
-              <w:fldChar w:fldCharType="begin"/>
-            </w:r>
-            <w:r>
-              <w:rPr>
-                <w:noProof/>
-                <w:webHidden/>
-              </w:rPr>
-              <w:instrText xml:space="preserve"> PAGEREF _Toc212454301 \h </w:instrText>
-            </w:r>
-            <w:r>
-              <w:rPr>
-                <w:noProof/>
-                <w:webHidden/>
-              </w:rPr>
-            </w:r>
-            <w:r>
-              <w:rPr>
-                <w:noProof/>
-                <w:webHidden/>
-              </w:rPr>
-              <w:fldChar w:fldCharType="separate"/>
-            </w:r>
-            <w:r>
-              <w:rPr>
-                <w:noProof/>
-                <w:webHidden/>
-              </w:rPr>
-              <w:t>1</w:t>
-            </w:r>
-            <w:r>
-              <w:rPr>
-                <w:noProof/>
-                <w:webHidden/>
-              </w:rPr>
-              <w:fldChar w:fldCharType="end"/>
-            </w:r>
-          </w:hyperlink>
-        </w:p>
-        <w:p>
-          <w:pPr>
-            <w:pStyle w:val="TOC2"/>
-            <w:tabs>
-              <w:tab w:val="right" w:leader="dot" w:pos="10456"/>
-            </w:tabs>
-            <w:rPr>
-              <w:rFonts w:eastAsiaTheme="minorEastAsia"/>
-              <w:noProof/>
-              <w:kern w:val="2"/>
-              <w:sz w:val="24"/>
-              <w:szCs w:val="24"/>
-              <w:lang w:eastAsia="en-ZA"/>
-              <w14:ligatures w14:val="standardContextual"/>
-            </w:rPr>
-          </w:pPr>
-          <w:hyperlink w:anchor="_Toc212454302" w:history="1">
-            <w:r>
-              <w:rPr>
-                <w:rStyle w:val="Hyperlink"/>
-                <w:noProof/>
-                <w:lang w:eastAsia="en-ZA"/>
-              </w:rPr>
-              <w:t>Screenshot - Spanish</w:t>
-            </w:r>
-            <w:r>
-              <w:rPr>
-                <w:noProof/>
-                <w:webHidden/>
-              </w:rPr>
-              <w:tab/>
-            </w:r>
-            <w:r>
-              <w:rPr>
-                <w:noProof/>
-                <w:webHidden/>
-              </w:rPr>
-              <w:fldChar w:fldCharType="begin"/>
-            </w:r>
-            <w:r>
-              <w:rPr>
-                <w:noProof/>
-                <w:webHidden/>
-              </w:rPr>
-              <w:instrText xml:space="preserve"> PAGEREF _Toc212454302 \h </w:instrText>
-            </w:r>
-            <w:r>
-              <w:rPr>
-                <w:noProof/>
-                <w:webHidden/>
-              </w:rPr>
-            </w:r>
-            <w:r>
-              <w:rPr>
-                <w:noProof/>
-                <w:webHidden/>
-              </w:rPr>
-              <w:fldChar w:fldCharType="separate"/>
-            </w:r>
-            <w:r>
-              <w:rPr>
-                <w:noProof/>
-                <w:webHidden/>
-              </w:rPr>
-              <w:t>2</w:t>
-            </w:r>
-            <w:r>
-              <w:rPr>
-                <w:noProof/>
-                <w:webHidden/>
-              </w:rPr>
-              <w:fldChar w:fldCharType="end"/>
-            </w:r>
-          </w:hyperlink>
-        </w:p>
-        <w:p>
           <w:r>
             <w:rPr>
               <w:b/>
@@ -357,578 +131,222 @@
     <w:p>
       <w:pPr>
         <w:pStyle w:val="Heading1"/>
+      </w:pPr>
+      <w:bookmarkStart w:id="0" w:name="_Toc214130995"/>
+      <w:r>
+        <w:t>Customise Languages - Rest tab - Empty account / No group</w:t>
+      </w:r>
+      <w:bookmarkEnd w:id="0"/>
+      <w:r>
+        <w:t xml:space="preserve"> </w:t>
+      </w:r>
+    </w:p>
+    <w:p>
+      <w:pPr>
         <w:rPr>
           <w:lang w:eastAsia="en-ZA"/>
         </w:rPr>
       </w:pPr>
-      <w:bookmarkStart w:id="0" w:name="_Toc212454299"/>
       <w:r>
         <w:rPr>
           <w:lang w:eastAsia="en-ZA"/>
         </w:rPr>
-        <w:t>Drop-down lists auto-expand according to field length</w:t>
-      </w:r>
-      <w:bookmarkEnd w:id="0"/>
-    </w:p>
-    <w:p>
-      <w:pPr>
-        <w:rPr>
-          <w:lang w:val="x-none" w:eastAsia="en-ZA"/>
-        </w:rPr>
-      </w:pPr>
-      <w:r>
-        <w:rPr>
-          <w:lang w:val="x-none" w:eastAsia="en-ZA"/>
-        </w:rPr>
-        <w:t>Replicated in all translations if longer translations and data is entered</w:t>
+        <w:t>Replicated in both Firebird and MSSQL databases.</w:t>
       </w:r>
     </w:p>
     <w:p>
       <w:pPr>
         <w:rPr>
-          <w:lang w:val="x-none" w:eastAsia="en-ZA"/>
-        </w:rPr>
-      </w:pPr>
-      <w:r>
-        <w:rPr>
-          <w:lang w:val="x-none" w:eastAsia="en-ZA"/>
-        </w:rPr>
-        <w:t>Drop-down lists auto-expand according to field length like it is implemented in osFinancials5.1.0.249. and TurboCASH5-3.</w:t>
-      </w:r>
-    </w:p>
-    <w:p>
-      <w:pPr>
-        <w:pStyle w:val="Heading2"/>
-        <w:rPr>
           <w:lang w:eastAsia="en-ZA"/>
         </w:rPr>
       </w:pPr>
-      <w:bookmarkStart w:id="1" w:name="_Toc212454300"/>
       <w:r>
         <w:rPr>
           <w:lang w:eastAsia="en-ZA"/>
         </w:rPr>
-        <w:t>I</w:t>
+        <w:t>The</w:t>
+      </w:r>
+      <w:r>
+        <w:rPr>
+          <w:b/>
+          <w:bCs/>
+          <w:lang w:eastAsia="en-ZA"/>
+        </w:rPr>
+        <w:t xml:space="preserve"> Customise languages - Rest</w:t>
       </w:r>
       <w:r>
         <w:rPr>
           <w:lang w:eastAsia="en-ZA"/>
         </w:rPr>
-        <w:t xml:space="preserve">mplemented in the following drop-down </w:t>
+        <w:t xml:space="preserve"> tab does not store "</w:t>
+      </w:r>
+      <w:r>
+        <w:rPr>
+          <w:i/>
+          <w:iCs/>
+          <w:lang w:eastAsia="en-ZA"/>
+        </w:rPr>
+        <w:t>Empty account</w:t>
+      </w:r>
+      <w:r>
+        <w:rPr>
+          <w:lang w:eastAsia="en-ZA"/>
+        </w:rPr>
+        <w:t xml:space="preserve">" in Groups when you click on the </w:t>
+      </w:r>
+      <w:r>
+        <w:rPr>
+          <w:b/>
+          <w:bCs/>
+          <w:lang w:eastAsia="en-ZA"/>
+        </w:rPr>
+        <w:t>Change</w:t>
+      </w:r>
+      <w:r>
+        <w:rPr>
+          <w:lang w:eastAsia="en-ZA"/>
+        </w:rPr>
+        <w:t xml:space="preserve"> button (second button). </w:t>
+      </w:r>
+    </w:p>
+    <w:p>
+      <w:pPr>
+        <w:rPr>
+          <w:lang w:eastAsia="en-ZA"/>
+        </w:rPr>
+      </w:pPr>
+      <w:r>
+        <w:rPr>
+          <w:lang w:eastAsia="en-ZA"/>
+        </w:rPr>
+        <w:t>It displays "</w:t>
+      </w:r>
+      <w:r>
+        <w:rPr>
+          <w:i/>
+          <w:iCs/>
+          <w:lang w:eastAsia="en-ZA"/>
+        </w:rPr>
+        <w:t>Empty account</w:t>
+      </w:r>
+      <w:r>
+        <w:rPr>
+          <w:lang w:eastAsia="en-ZA"/>
+        </w:rPr>
+        <w:t>" from the first "</w:t>
+      </w:r>
+      <w:r>
+        <w:rPr>
+          <w:i/>
+          <w:iCs/>
+          <w:lang w:eastAsia="en-ZA"/>
+        </w:rPr>
+        <w:t>Description of Zero account</w:t>
+      </w:r>
+      <w:r>
+        <w:rPr>
+          <w:lang w:eastAsia="en-ZA"/>
+        </w:rPr>
+        <w:t>". It does not save correctly.</w:t>
+      </w:r>
+    </w:p>
+    <w:p>
+      <w:pPr>
+        <w:rPr>
+          <w:lang w:eastAsia="en-ZA"/>
+        </w:rPr>
+      </w:pPr>
+      <w:r>
+        <w:rPr>
+          <w:lang w:eastAsia="en-ZA"/>
+        </w:rPr>
+        <w:t>Difficult for translations or customisation.</w:t>
+      </w:r>
+    </w:p>
+    <w:p>
+      <w:pPr>
+        <w:rPr>
+          <w:lang w:eastAsia="en-ZA"/>
+        </w:rPr>
+      </w:pPr>
+      <w:r>
+        <w:rPr>
+          <w:lang w:eastAsia="en-ZA"/>
+        </w:rPr>
+        <w:t xml:space="preserve">Need to change the first </w:t>
+      </w:r>
+      <w:r>
+        <w:rPr>
+          <w:b/>
+          <w:bCs/>
+          <w:lang w:eastAsia="en-ZA"/>
+        </w:rPr>
+        <w:t>Change</w:t>
+      </w:r>
+      <w:r>
+        <w:rPr>
+          <w:lang w:eastAsia="en-ZA"/>
+        </w:rPr>
+        <w:t xml:space="preserve"> button and confirm to change it to for example no group </w:t>
       </w:r>
       <w:proofErr w:type="gramStart"/>
       <w:r>
         <w:rPr>
           <w:lang w:eastAsia="en-ZA"/>
         </w:rPr>
-        <w:t>lists :</w:t>
+        <w:t>have to</w:t>
       </w:r>
-      <w:bookmarkEnd w:id="1"/>
       <w:proofErr w:type="gramEnd"/>
-    </w:p>
-    <w:p>
-      <w:pPr>
-        <w:numPr>
-          <w:ilvl w:val="1"/>
-          <w:numId w:val="67"/>
-        </w:numPr>
-        <w:rPr>
-          <w:lang w:val="x-none" w:eastAsia="en-ZA"/>
-        </w:rPr>
-      </w:pPr>
-      <w:r>
-        <w:rPr>
-          <w:lang w:val="x-none" w:eastAsia="en-ZA"/>
-        </w:rPr>
-        <w:t xml:space="preserve">Debtors/Creditors </w:t>
-      </w:r>
-    </w:p>
-    <w:p>
-      <w:pPr>
-        <w:numPr>
-          <w:ilvl w:val="2"/>
-          <w:numId w:val="67"/>
-        </w:numPr>
-        <w:rPr>
-          <w:lang w:val="x-none" w:eastAsia="en-ZA"/>
-        </w:rPr>
-      </w:pPr>
-      <w:r>
-        <w:rPr>
-          <w:lang w:val="x-none" w:eastAsia="en-ZA"/>
-        </w:rPr>
-        <w:t xml:space="preserve">Country </w:t>
-      </w:r>
-    </w:p>
-    <w:p>
-      <w:pPr>
-        <w:numPr>
-          <w:ilvl w:val="2"/>
-          <w:numId w:val="67"/>
-        </w:numPr>
-        <w:rPr>
-          <w:lang w:val="x-none" w:eastAsia="en-ZA"/>
-        </w:rPr>
-      </w:pPr>
-      <w:r>
-        <w:rPr>
-          <w:lang w:val="x-none" w:eastAsia="en-ZA"/>
-        </w:rPr>
-        <w:t>Language</w:t>
-      </w:r>
-    </w:p>
-    <w:p>
-      <w:pPr>
-        <w:numPr>
-          <w:ilvl w:val="2"/>
-          <w:numId w:val="67"/>
-        </w:numPr>
-        <w:rPr>
-          <w:lang w:val="x-none" w:eastAsia="en-ZA"/>
-        </w:rPr>
-      </w:pPr>
-      <w:r>
-        <w:rPr>
-          <w:lang w:val="x-none" w:eastAsia="en-ZA"/>
-        </w:rPr>
-        <w:t>Delivery Address tab Layout file 1, Layout file 2 and Layout file 3,</w:t>
-      </w:r>
-    </w:p>
-    <w:p>
-      <w:pPr>
-        <w:numPr>
-          <w:ilvl w:val="1"/>
-          <w:numId w:val="67"/>
-        </w:numPr>
-        <w:rPr>
-          <w:lang w:val="x-none" w:eastAsia="en-ZA"/>
-        </w:rPr>
-      </w:pPr>
-      <w:r>
-        <w:rPr>
-          <w:lang w:val="x-none" w:eastAsia="en-ZA"/>
-        </w:rPr>
-        <w:t xml:space="preserve">Documents - </w:t>
-      </w:r>
-    </w:p>
-    <w:p>
-      <w:pPr>
-        <w:numPr>
-          <w:ilvl w:val="2"/>
-          <w:numId w:val="67"/>
-        </w:numPr>
-        <w:rPr>
-          <w:lang w:val="x-none" w:eastAsia="en-ZA"/>
-        </w:rPr>
-      </w:pPr>
-      <w:r>
-        <w:rPr>
-          <w:lang w:val="x-none" w:eastAsia="en-ZA"/>
-        </w:rPr>
-        <w:t>Layout file 1, Layout file 2, Layout file 3 and Layout file 4 (sidebar on the grid)</w:t>
-      </w:r>
-    </w:p>
-    <w:p>
-      <w:pPr>
-        <w:numPr>
-          <w:ilvl w:val="2"/>
-          <w:numId w:val="67"/>
-        </w:numPr>
-        <w:rPr>
-          <w:lang w:val="x-none" w:eastAsia="en-ZA"/>
-        </w:rPr>
-      </w:pPr>
-      <w:r>
-        <w:rPr>
-          <w:lang w:val="x-none" w:eastAsia="en-ZA"/>
-        </w:rPr>
-        <w:t>Salesperson</w:t>
-      </w:r>
-    </w:p>
-    <w:p>
-      <w:pPr>
-        <w:numPr>
-          <w:ilvl w:val="2"/>
-          <w:numId w:val="67"/>
-        </w:numPr>
-        <w:rPr>
-          <w:lang w:val="x-none" w:eastAsia="en-ZA"/>
-        </w:rPr>
-      </w:pPr>
-      <w:r>
-        <w:rPr>
-          <w:lang w:val="x-none" w:eastAsia="en-ZA"/>
-        </w:rPr>
-        <w:t xml:space="preserve">Country </w:t>
-      </w:r>
-    </w:p>
-    <w:p>
-      <w:pPr>
-        <w:numPr>
-          <w:ilvl w:val="2"/>
-          <w:numId w:val="67"/>
-        </w:numPr>
-        <w:rPr>
-          <w:lang w:val="x-none" w:eastAsia="en-ZA"/>
-        </w:rPr>
-      </w:pPr>
-      <w:r>
-        <w:rPr>
-          <w:lang w:val="x-none" w:eastAsia="en-ZA"/>
-        </w:rPr>
-        <w:t>Contact</w:t>
-      </w:r>
-    </w:p>
-    <w:p>
-      <w:pPr>
-        <w:numPr>
-          <w:ilvl w:val="1"/>
-          <w:numId w:val="67"/>
-        </w:numPr>
-        <w:rPr>
-          <w:lang w:val="x-none" w:eastAsia="en-ZA"/>
-        </w:rPr>
-      </w:pPr>
-      <w:r>
-        <w:rPr>
-          <w:lang w:val="x-none" w:eastAsia="en-ZA"/>
-        </w:rPr>
-        <w:t xml:space="preserve">Stock </w:t>
-      </w:r>
-    </w:p>
-    <w:p>
-      <w:pPr>
-        <w:numPr>
-          <w:ilvl w:val="2"/>
-          <w:numId w:val="67"/>
-        </w:numPr>
-        <w:rPr>
-          <w:lang w:val="x-none" w:eastAsia="en-ZA"/>
-        </w:rPr>
-      </w:pPr>
-      <w:r>
-        <w:rPr>
-          <w:lang w:val="x-none" w:eastAsia="en-ZA"/>
-        </w:rPr>
-        <w:t>Sidebar (select reports)</w:t>
-      </w:r>
-    </w:p>
-    <w:p>
-      <w:pPr>
-        <w:numPr>
-          <w:ilvl w:val="2"/>
-          <w:numId w:val="67"/>
-        </w:numPr>
-        <w:rPr>
-          <w:lang w:val="x-none" w:eastAsia="en-ZA"/>
-        </w:rPr>
-      </w:pPr>
-      <w:r>
-        <w:rPr>
-          <w:lang w:val="x-none" w:eastAsia="en-ZA"/>
-        </w:rPr>
-        <w:t xml:space="preserve">Type (stock type) </w:t>
-      </w:r>
-    </w:p>
-    <w:p>
-      <w:pPr>
-        <w:pStyle w:val="Heading2"/>
-        <w:rPr>
-          <w:lang w:eastAsia="en-ZA"/>
-        </w:rPr>
-      </w:pPr>
-      <w:bookmarkStart w:id="2" w:name="_Toc212454301"/>
       <w:r>
         <w:rPr>
           <w:lang w:eastAsia="en-ZA"/>
         </w:rPr>
-        <w:t>Needs implementation</w:t>
+        <w:t xml:space="preserve"> enter "</w:t>
       </w:r>
-      <w:bookmarkEnd w:id="2"/>
+      <w:r>
+        <w:rPr>
+          <w:i/>
+          <w:iCs/>
+          <w:lang w:eastAsia="en-ZA"/>
+        </w:rPr>
+        <w:t>No group"</w:t>
+      </w:r>
       <w:r>
         <w:rPr>
           <w:lang w:eastAsia="en-ZA"/>
         </w:rPr>
-        <w:t xml:space="preserve"> </w:t>
+        <w:t xml:space="preserve"> and click </w:t>
       </w:r>
-    </w:p>
-    <w:p>
-      <w:pPr>
-        <w:numPr>
-          <w:ilvl w:val="1"/>
-          <w:numId w:val="67"/>
-        </w:numPr>
-        <w:rPr>
-          <w:lang w:val="x-none" w:eastAsia="en-ZA"/>
-        </w:rPr>
-      </w:pPr>
       <w:r>
         <w:rPr>
-          <w:lang w:val="x-none" w:eastAsia="en-ZA"/>
-        </w:rPr>
-        <w:t xml:space="preserve">Documents - Document type </w:t>
-      </w:r>
-    </w:p>
-    <w:p>
-      <w:pPr>
-        <w:numPr>
-          <w:ilvl w:val="1"/>
-          <w:numId w:val="67"/>
-        </w:numPr>
-        <w:rPr>
-          <w:lang w:val="x-none" w:eastAsia="en-ZA"/>
-        </w:rPr>
-      </w:pPr>
-      <w:r>
-        <w:rPr>
-          <w:lang w:val="x-none" w:eastAsia="en-ZA"/>
-        </w:rPr>
-        <w:t xml:space="preserve">Debtors/Creditors </w:t>
-      </w:r>
-    </w:p>
-    <w:p>
-      <w:pPr>
-        <w:numPr>
-          <w:ilvl w:val="2"/>
-          <w:numId w:val="67"/>
-        </w:numPr>
-        <w:rPr>
-          <w:lang w:val="x-none" w:eastAsia="en-ZA"/>
-        </w:rPr>
-      </w:pPr>
-      <w:r>
-        <w:rPr>
-          <w:lang w:val="x-none" w:eastAsia="en-ZA"/>
-        </w:rPr>
-        <w:t xml:space="preserve">Contact </w:t>
-      </w:r>
-    </w:p>
-    <w:p>
-      <w:pPr>
-        <w:numPr>
-          <w:ilvl w:val="2"/>
-          <w:numId w:val="67"/>
-        </w:numPr>
-        <w:rPr>
-          <w:lang w:val="x-none" w:eastAsia="en-ZA"/>
-        </w:rPr>
-      </w:pPr>
-      <w:r>
-        <w:rPr>
-          <w:lang w:val="x-none" w:eastAsia="en-ZA"/>
-        </w:rPr>
-        <w:t>Salesperson</w:t>
-      </w:r>
-    </w:p>
-    <w:p>
-      <w:pPr>
-        <w:numPr>
-          <w:ilvl w:val="1"/>
-          <w:numId w:val="67"/>
-        </w:numPr>
-        <w:rPr>
-          <w:lang w:val="x-none" w:eastAsia="en-ZA"/>
-        </w:rPr>
-      </w:pPr>
-      <w:r>
-        <w:rPr>
-          <w:lang w:val="x-none" w:eastAsia="en-ZA"/>
-        </w:rPr>
-        <w:t xml:space="preserve">Ledger analyser 1 / 2 </w:t>
-      </w:r>
-    </w:p>
-    <w:p>
-      <w:pPr>
-        <w:numPr>
-          <w:ilvl w:val="2"/>
-          <w:numId w:val="67"/>
-        </w:numPr>
-        <w:rPr>
-          <w:lang w:val="x-none" w:eastAsia="en-ZA"/>
-        </w:rPr>
-      </w:pPr>
-      <w:r>
-        <w:rPr>
-          <w:lang w:val="x-none" w:eastAsia="en-ZA"/>
-        </w:rPr>
-        <w:t xml:space="preserve">Report type </w:t>
-      </w:r>
-    </w:p>
-    <w:p>
-      <w:pPr>
-        <w:numPr>
-          <w:ilvl w:val="2"/>
-          <w:numId w:val="67"/>
-        </w:numPr>
-        <w:rPr>
-          <w:lang w:val="x-none" w:eastAsia="en-ZA"/>
-        </w:rPr>
-      </w:pPr>
-      <w:r>
-        <w:rPr>
-          <w:lang w:val="x-none" w:eastAsia="en-ZA"/>
-        </w:rPr>
-        <w:t>Reporting group - If reporting group 1 / 2 is translated longer</w:t>
-      </w:r>
-    </w:p>
-    <w:p>
-      <w:pPr>
-        <w:numPr>
-          <w:ilvl w:val="1"/>
-          <w:numId w:val="67"/>
-        </w:numPr>
-        <w:rPr>
-          <w:lang w:val="x-none" w:eastAsia="en-ZA"/>
-        </w:rPr>
-      </w:pPr>
-      <w:r>
-        <w:rPr>
-          <w:lang w:val="x-none" w:eastAsia="en-ZA"/>
-        </w:rPr>
-        <w:t xml:space="preserve">Documents setup </w:t>
-      </w:r>
-    </w:p>
-    <w:p>
-      <w:pPr>
-        <w:numPr>
-          <w:ilvl w:val="2"/>
-          <w:numId w:val="67"/>
-        </w:numPr>
-        <w:rPr>
-          <w:lang w:val="x-none" w:eastAsia="en-ZA"/>
-        </w:rPr>
-      </w:pPr>
-      <w:r>
-        <w:rPr>
-          <w:lang w:val="x-none" w:eastAsia="en-ZA"/>
-        </w:rPr>
-        <w:t xml:space="preserve">Layout file 1 / Layout file 2 - The layout file expansion is critical here as it is currently difficult to set the correct global layout files. </w:t>
-      </w:r>
-    </w:p>
-    <w:p>
-      <w:pPr>
-        <w:numPr>
-          <w:ilvl w:val="2"/>
-          <w:numId w:val="67"/>
-        </w:numPr>
-        <w:rPr>
-          <w:lang w:val="x-none" w:eastAsia="en-ZA"/>
-        </w:rPr>
-      </w:pPr>
-      <w:r>
-        <w:rPr>
-          <w:lang w:val="x-none" w:eastAsia="en-ZA"/>
-        </w:rPr>
-        <w:lastRenderedPageBreak/>
-        <w:t>Batch (select batch for each document type) The Batch field need to accommodate the 100-character Batch type constraint.</w:t>
-      </w:r>
-    </w:p>
-    <w:p>
-      <w:pPr>
-        <w:numPr>
-          <w:ilvl w:val="1"/>
-          <w:numId w:val="67"/>
-        </w:numPr>
-        <w:rPr>
-          <w:lang w:val="x-none" w:eastAsia="en-ZA"/>
-        </w:rPr>
-      </w:pPr>
-      <w:r>
-        <w:rPr>
-          <w:lang w:val="x-none" w:eastAsia="en-ZA"/>
-        </w:rPr>
-        <w:t xml:space="preserve">Stock information setup </w:t>
-      </w:r>
-    </w:p>
-    <w:p>
-      <w:pPr>
-        <w:numPr>
-          <w:ilvl w:val="2"/>
-          <w:numId w:val="67"/>
-        </w:numPr>
-        <w:rPr>
-          <w:lang w:val="x-none" w:eastAsia="en-ZA"/>
-        </w:rPr>
-      </w:pPr>
-      <w:r>
-        <w:rPr>
-          <w:lang w:val="x-none" w:eastAsia="en-ZA"/>
-        </w:rPr>
-        <w:t xml:space="preserve">Selling price 1, Selling price 2 and Selling price 3 </w:t>
-      </w:r>
-    </w:p>
-    <w:p>
-      <w:pPr>
-        <w:numPr>
-          <w:ilvl w:val="2"/>
-          <w:numId w:val="67"/>
-        </w:numPr>
-        <w:rPr>
-          <w:lang w:val="x-none" w:eastAsia="en-ZA"/>
-        </w:rPr>
-      </w:pPr>
-      <w:r>
-        <w:rPr>
-          <w:lang w:val="x-none" w:eastAsia="en-ZA"/>
-        </w:rPr>
-        <w:t xml:space="preserve">Cost of Sales batch - Batch type </w:t>
-      </w:r>
-    </w:p>
-    <w:p>
-      <w:pPr>
-        <w:numPr>
-          <w:ilvl w:val="1"/>
-          <w:numId w:val="67"/>
-        </w:numPr>
-        <w:rPr>
-          <w:lang w:val="x-none" w:eastAsia="en-ZA"/>
-        </w:rPr>
-      </w:pPr>
-      <w:r>
-        <w:rPr>
-          <w:lang w:val="x-none" w:eastAsia="en-ZA"/>
-        </w:rPr>
-        <w:t>Other drop-down lists across all forms.</w:t>
-      </w:r>
-    </w:p>
-    <w:p>
-      <w:pPr>
-        <w:pStyle w:val="Heading2"/>
-        <w:rPr>
+          <w:b/>
+          <w:bCs/>
           <w:lang w:eastAsia="en-ZA"/>
         </w:rPr>
-      </w:pPr>
-      <w:bookmarkStart w:id="3" w:name="_Toc212454302"/>
+        <w:t>Change</w:t>
+      </w:r>
       <w:r>
         <w:rPr>
           <w:lang w:eastAsia="en-ZA"/>
         </w:rPr>
-        <w:t>Screenshot - Spanish</w:t>
+        <w:t xml:space="preserve"> (second button). Thereafter need to reopen the Set of Books for changes to have an effect.</w:t>
       </w:r>
-      <w:bookmarkEnd w:id="3"/>
+    </w:p>
+    <w:p>
+      <w:pPr>
+        <w:rPr>
+          <w:lang w:eastAsia="en-ZA"/>
+        </w:rPr>
+      </w:pPr>
       <w:r>
         <w:rPr>
           <w:lang w:eastAsia="en-ZA"/>
         </w:rPr>
-        <w:t xml:space="preserve"> </w:t>
-      </w:r>
-    </w:p>
-    <w:p>
-      <w:pPr>
-        <w:rPr>
-          <w:lang w:val="x-none" w:eastAsia="en-ZA"/>
-        </w:rPr>
-      </w:pPr>
-      <w:r>
-        <w:rPr>
-          <w:noProof/>
-          <w:lang w:val="x-none" w:eastAsia="en-ZA"/>
-        </w:rPr>
         <w:drawing>
-          <wp:inline distT="0" distB="0" distL="0" distR="0" wp14:anchorId="076EE5D7" wp14:editId="7A51E713">
-            <wp:extent cx="6645910" cy="5264785"/>
+          <wp:inline distT="0" distB="0" distL="0" distR="0" wp14:anchorId="41B286C4" wp14:editId="03DFB4E4">
+            <wp:extent cx="6645910" cy="1333500"/>
             <wp:effectExtent l="0" t="0" r="2540" b="0"/>
-            <wp:docPr id="532081936" name="Picture 1"/>
+            <wp:docPr id="767582303" name="Picture 2" descr="A computer screen shot of a message"/>
             <wp:cNvGraphicFramePr>
               <a:graphicFrameLocks xmlns:a="http://schemas.openxmlformats.org/drawingml/2006/main" noChangeAspect="1"/>
             </wp:cNvGraphicFramePr>
@@ -936,7 +354,7 @@
               <a:graphicData uri="http://schemas.openxmlformats.org/drawingml/2006/picture">
                 <pic:pic xmlns:pic="http://schemas.openxmlformats.org/drawingml/2006/picture">
                   <pic:nvPicPr>
-                    <pic:cNvPr id="0" name="Picture 1"/>
+                    <pic:cNvPr id="767582303" name="Picture 2" descr="A computer screen shot of a message"/>
                     <pic:cNvPicPr>
                       <a:picLocks noChangeAspect="1" noChangeArrowheads="1"/>
                     </pic:cNvPicPr>
@@ -957,7 +375,7 @@
                   <pic:spPr bwMode="auto">
                     <a:xfrm>
                       <a:off x="0" y="0"/>
-                      <a:ext cx="6645910" cy="5264785"/>
+                      <a:ext cx="6645910" cy="1333500"/>
                     </a:xfrm>
                     <a:prstGeom prst="rect">
                       <a:avLst/>
@@ -980,6 +398,59 @@
           <w:lang w:eastAsia="en-ZA"/>
         </w:rPr>
       </w:pPr>
+      <w:r>
+        <w:rPr>
+          <w:lang w:eastAsia="en-ZA"/>
+        </w:rPr>
+        <w:drawing>
+          <wp:inline distT="0" distB="0" distL="0" distR="0" wp14:anchorId="78E8D235" wp14:editId="7F55FA83">
+            <wp:extent cx="6645910" cy="3611245"/>
+            <wp:effectExtent l="0" t="0" r="2540" b="8255"/>
+            <wp:docPr id="1167421570" name="Picture 1"/>
+            <wp:cNvGraphicFramePr>
+              <a:graphicFrameLocks xmlns:a="http://schemas.openxmlformats.org/drawingml/2006/main" noChangeAspect="1"/>
+            </wp:cNvGraphicFramePr>
+            <a:graphic xmlns:a="http://schemas.openxmlformats.org/drawingml/2006/main">
+              <a:graphicData uri="http://schemas.openxmlformats.org/drawingml/2006/picture">
+                <pic:pic xmlns:pic="http://schemas.openxmlformats.org/drawingml/2006/picture">
+                  <pic:nvPicPr>
+                    <pic:cNvPr id="0" name="Picture 2"/>
+                    <pic:cNvPicPr>
+                      <a:picLocks noChangeAspect="1" noChangeArrowheads="1"/>
+                    </pic:cNvPicPr>
+                  </pic:nvPicPr>
+                  <pic:blipFill>
+                    <a:blip r:embed="rId7">
+                      <a:extLst>
+                        <a:ext uri="{28A0092B-C50C-407E-A947-70E740481C1C}">
+                          <a14:useLocalDpi xmlns:a14="http://schemas.microsoft.com/office/drawing/2010/main" val="0"/>
+                        </a:ext>
+                      </a:extLst>
+                    </a:blip>
+                    <a:srcRect/>
+                    <a:stretch>
+                      <a:fillRect/>
+                    </a:stretch>
+                  </pic:blipFill>
+                  <pic:spPr bwMode="auto">
+                    <a:xfrm>
+                      <a:off x="0" y="0"/>
+                      <a:ext cx="6645910" cy="3611245"/>
+                    </a:xfrm>
+                    <a:prstGeom prst="rect">
+                      <a:avLst/>
+                    </a:prstGeom>
+                    <a:noFill/>
+                    <a:ln>
+                      <a:noFill/>
+                    </a:ln>
+                  </pic:spPr>
+                </pic:pic>
+              </a:graphicData>
+            </a:graphic>
+          </wp:inline>
+        </w:drawing>
+      </w:r>
     </w:p>
     <w:sectPr>
       <w:pgSz w:w="11906" w:h="16838"/>
@@ -11485,7 +10956,6 @@
   <w:style w:type="character" w:default="1" w:styleId="DefaultParagraphFont">
     <w:name w:val="Default Paragraph Font"/>
     <w:uiPriority w:val="1"/>
-    <w:semiHidden/>
     <w:unhideWhenUsed/>
   </w:style>
   <w:style w:type="table" w:default="1" w:styleId="TableNormal">

</xml_diff>